<commit_message>
ch. 1 small edits and figs for SVIHM 101
</commit_message>
<xml_diff>
--- a/Kouba_2023_Fish_hydrometrics_MS.docx
+++ b/Kouba_2023_Fish_hydrometrics_MS.docx
@@ -3842,7 +3842,7 @@
           <wp:inline>
             <wp:extent cx="5334000" cy="6477000"/>
             <wp:effectExtent b="0" l="0" r="0" t="0"/>
-            <wp:docPr descr="coho corr matrix caption. " title="" id="67" name="Picture"/>
+            <wp:docPr descr="chinook corr matrix caption. " title="" id="67" name="Picture"/>
             <a:graphic>
               <a:graphicData uri="http://schemas.openxmlformats.org/drawingml/2006/picture">
                 <pic:pic>
@@ -3884,7 +3884,7 @@
           <wp:inline>
             <wp:extent cx="5334000" cy="6477000"/>
             <wp:effectExtent b="0" l="0" r="0" t="0"/>
-            <wp:docPr descr="coho corr matrix caption. " title="" id="70" name="Picture"/>
+            <wp:docPr descr="chinook corr matrix caption. " title="" id="70" name="Picture"/>
             <a:graphic>
               <a:graphicData uri="http://schemas.openxmlformats.org/drawingml/2006/picture">
                 <pic:pic>
@@ -3926,7 +3926,7 @@
           <wp:inline>
             <wp:extent cx="5334000" cy="6477000"/>
             <wp:effectExtent b="0" l="0" r="0" t="0"/>
-            <wp:docPr descr="coho corr matrix caption. " title="" id="73" name="Picture"/>
+            <wp:docPr descr="chinook corr matrix caption. " title="" id="73" name="Picture"/>
             <a:graphic>
               <a:graphicData uri="http://schemas.openxmlformats.org/drawingml/2006/picture">
                 <pic:pic>
@@ -3968,7 +3968,7 @@
           <wp:inline>
             <wp:extent cx="5334000" cy="6477000"/>
             <wp:effectExtent b="0" l="0" r="0" t="0"/>
-            <wp:docPr descr="coho corr matrix caption. " title="" id="76" name="Picture"/>
+            <wp:docPr descr="chinook corr matrix caption. " title="" id="76" name="Picture"/>
             <a:graphic>
               <a:graphicData uri="http://schemas.openxmlformats.org/drawingml/2006/picture">
                 <pic:pic>
@@ -4010,7 +4010,7 @@
           <wp:inline>
             <wp:extent cx="5334000" cy="6477000"/>
             <wp:effectExtent b="0" l="0" r="0" t="0"/>
-            <wp:docPr descr="coho corr matrix caption. " title="" id="79" name="Picture"/>
+            <wp:docPr descr="chinook corr matrix caption. " title="" id="79" name="Picture"/>
             <a:graphic>
               <a:graphicData uri="http://schemas.openxmlformats.org/drawingml/2006/picture">
                 <pic:pic>
@@ -4052,7 +4052,7 @@
           <wp:inline>
             <wp:extent cx="5334000" cy="6477000"/>
             <wp:effectExtent b="0" l="0" r="0" t="0"/>
-            <wp:docPr descr="coho corr matrix caption. " title="" id="82" name="Picture"/>
+            <wp:docPr descr="chinook corr matrix caption. " title="" id="82" name="Picture"/>
             <a:graphic>
               <a:graphicData uri="http://schemas.openxmlformats.org/drawingml/2006/picture">
                 <pic:pic>
@@ -4094,7 +4094,7 @@
           <wp:inline>
             <wp:extent cx="5334000" cy="6477000"/>
             <wp:effectExtent b="0" l="0" r="0" t="0"/>
-            <wp:docPr descr="coho corr matrix caption. " title="" id="85" name="Picture"/>
+            <wp:docPr descr="chinook corr matrix caption. " title="" id="85" name="Picture"/>
             <a:graphic>
               <a:graphicData uri="http://schemas.openxmlformats.org/drawingml/2006/picture">
                 <pic:pic>
@@ -4136,7 +4136,7 @@
           <wp:inline>
             <wp:extent cx="5334000" cy="6477000"/>
             <wp:effectExtent b="0" l="0" r="0" t="0"/>
-            <wp:docPr descr="coho corr matrix caption. " title="" id="88" name="Picture"/>
+            <wp:docPr descr="chinook corr matrix caption. " title="" id="88" name="Picture"/>
             <a:graphic>
               <a:graphicData uri="http://schemas.openxmlformats.org/drawingml/2006/picture">
                 <pic:pic>
@@ -4178,7 +4178,7 @@
           <wp:inline>
             <wp:extent cx="5334000" cy="6477000"/>
             <wp:effectExtent b="0" l="0" r="0" t="0"/>
-            <wp:docPr descr="coho corr matrix caption. " title="" id="91" name="Picture"/>
+            <wp:docPr descr="chinook corr matrix caption. " title="" id="91" name="Picture"/>
             <a:graphic>
               <a:graphicData uri="http://schemas.openxmlformats.org/drawingml/2006/picture">
                 <pic:pic>
@@ -4220,7 +4220,7 @@
           <wp:inline>
             <wp:extent cx="5334000" cy="6477000"/>
             <wp:effectExtent b="0" l="0" r="0" t="0"/>
-            <wp:docPr descr="coho corr matrix caption. " title="" id="94" name="Picture"/>
+            <wp:docPr descr="chinook corr matrix caption. " title="" id="94" name="Picture"/>
             <a:graphic>
               <a:graphicData uri="http://schemas.openxmlformats.org/drawingml/2006/picture">
                 <pic:pic>
@@ -4262,7 +4262,7 @@
           <wp:inline>
             <wp:extent cx="5334000" cy="6477000"/>
             <wp:effectExtent b="0" l="0" r="0" t="0"/>
-            <wp:docPr descr="coho corr matrix caption. " title="" id="97" name="Picture"/>
+            <wp:docPr descr="chinook corr matrix caption. " title="" id="97" name="Picture"/>
             <a:graphic>
               <a:graphicData uri="http://schemas.openxmlformats.org/drawingml/2006/picture">
                 <pic:pic>
@@ -4408,7 +4408,7 @@
           <wp:inline>
             <wp:extent cx="5334000" cy="6477000"/>
             <wp:effectExtent b="0" l="0" r="0" t="0"/>
-            <wp:docPr descr="coho corr matrix caption. " title="" id="100" name="Picture"/>
+            <wp:docPr descr="chinook corr matrix caption. " title="" id="100" name="Picture"/>
             <a:graphic>
               <a:graphicData uri="http://schemas.openxmlformats.org/drawingml/2006/picture">
                 <pic:pic>
@@ -4451,7 +4451,7 @@
         <w:pStyle w:val="ImageCaption"/>
       </w:pPr>
       <w:r>
-        <w:t xml:space="preserve">coho corr matrix caption.</w:t>
+        <w:t xml:space="preserve">chinook corr matrix caption.</w:t>
       </w:r>
       <w:r>
         <w:t xml:space="preserve"> </w:t>
@@ -4565,7 +4565,7 @@
           <wp:inline>
             <wp:extent cx="5334000" cy="6477000"/>
             <wp:effectExtent b="0" l="0" r="0" t="0"/>
-            <wp:docPr descr="coho corr matrix caption. " title="" id="103" name="Picture"/>
+            <wp:docPr descr="chinook corr matrix caption. " title="" id="103" name="Picture"/>
             <a:graphic>
               <a:graphicData uri="http://schemas.openxmlformats.org/drawingml/2006/picture">
                 <pic:pic>
@@ -4608,7 +4608,7 @@
         <w:pStyle w:val="ImageCaption"/>
       </w:pPr>
       <w:r>
-        <w:t xml:space="preserve">coho corr matrix caption.</w:t>
+        <w:t xml:space="preserve">chinook corr matrix caption.</w:t>
       </w:r>
       <w:r>
         <w:t xml:space="preserve"> </w:t>
@@ -4656,7 +4656,7 @@
           <wp:inline>
             <wp:extent cx="5334000" cy="6477000"/>
             <wp:effectExtent b="0" l="0" r="0" t="0"/>
-            <wp:docPr descr="coho corr matrix caption. " title="" id="106" name="Picture"/>
+            <wp:docPr descr="chinook corr matrix caption. " title="" id="106" name="Picture"/>
             <a:graphic>
               <a:graphicData uri="http://schemas.openxmlformats.org/drawingml/2006/picture">
                 <pic:pic>
@@ -4699,7 +4699,7 @@
         <w:pStyle w:val="ImageCaption"/>
       </w:pPr>
       <w:r>
-        <w:t xml:space="preserve">coho corr matrix caption.</w:t>
+        <w:t xml:space="preserve">chinook corr matrix caption.</w:t>
       </w:r>
       <w:r>
         <w:t xml:space="preserve"> </w:t>

</xml_diff>